<commit_message>
added more to the to do list
</commit_message>
<xml_diff>
--- a/To Do List.docx
+++ b/To Do List.docx
@@ -96,6 +96,22 @@
           <w:szCs w:val="24"/>
         </w:rPr>
       </w:pPr>
+      <w:r>
+        <w:rPr>
+          <w:rFonts w:ascii="Times New Roman" w:hAnsi="Times New Roman" w:cs="Times New Roman"/>
+          <w:sz w:val="24"/>
+          <w:szCs w:val="24"/>
+        </w:rPr>
+        <w:t xml:space="preserve">When all but one players declare bankruptcy </w:t>
+      </w:r>
+      <w:r>
+        <w:rPr>
+          <w:rFonts w:ascii="Times New Roman" w:hAnsi="Times New Roman" w:cs="Times New Roman"/>
+          <w:sz w:val="24"/>
+          <w:szCs w:val="24"/>
+        </w:rPr>
+        <w:t>it just repeats the last remaining player’s turn.</w:t>
+      </w:r>
       <w:bookmarkStart w:id="0" w:name="_GoBack"/>
       <w:bookmarkEnd w:id="0"/>
     </w:p>

</xml_diff>

<commit_message>
Added to to do list
</commit_message>
<xml_diff>
--- a/To Do List.docx
+++ b/To Do List.docx
@@ -129,6 +129,8 @@
         </w:rPr>
         <w:t>Move player to nearest railroad when card is pulled.</w:t>
       </w:r>
+      <w:bookmarkStart w:id="0" w:name="_GoBack"/>
+      <w:bookmarkEnd w:id="0"/>
     </w:p>
     <w:p>
       <w:pPr>
@@ -138,25 +140,6 @@
           <w:szCs w:val="24"/>
         </w:rPr>
       </w:pPr>
-      <w:r>
-        <w:rPr>
-          <w:rFonts w:ascii="Times New Roman" w:hAnsi="Times New Roman" w:cs="Times New Roman"/>
-          <w:sz w:val="24"/>
-          <w:szCs w:val="24"/>
-        </w:rPr>
-        <w:t>Rent is not being used and asked you to buy it again</w:t>
-      </w:r>
-    </w:p>
-    <w:p>
-      <w:pPr>
-        <w:rPr>
-          <w:rFonts w:ascii="Times New Roman" w:hAnsi="Times New Roman" w:cs="Times New Roman"/>
-          <w:sz w:val="24"/>
-          <w:szCs w:val="24"/>
-        </w:rPr>
-      </w:pPr>
-      <w:bookmarkStart w:id="0" w:name="_GoBack"/>
-      <w:bookmarkEnd w:id="0"/>
     </w:p>
     <w:sectPr>
       <w:pgSz w:w="12240" w:h="15840"/>

</xml_diff>

<commit_message>
added to the to do list
</commit_message>
<xml_diff>
--- a/To Do List.docx
+++ b/To Do List.docx
@@ -112,6 +112,8 @@
         </w:rPr>
         <w:t>it just repeats the last remaining player’s turn.</w:t>
       </w:r>
+      <w:bookmarkStart w:id="0" w:name="_GoBack"/>
+      <w:bookmarkEnd w:id="0"/>
     </w:p>
     <w:p>
       <w:pPr>
@@ -127,10 +129,17 @@
           <w:sz w:val="24"/>
           <w:szCs w:val="24"/>
         </w:rPr>
-        <w:t>Move player to nearest railroad when card is pulled.</w:t>
+        <w:t>Printed won and kept playing randomly.</w:t>
       </w:r>
-      <w:bookmarkStart w:id="0" w:name="_GoBack"/>
-      <w:bookmarkEnd w:id="0"/>
+    </w:p>
+    <w:p>
+      <w:pPr>
+        <w:rPr>
+          <w:rFonts w:ascii="Times New Roman" w:hAnsi="Times New Roman" w:cs="Times New Roman"/>
+          <w:sz w:val="24"/>
+          <w:szCs w:val="24"/>
+        </w:rPr>
+      </w:pPr>
     </w:p>
     <w:p>
       <w:pPr>

</xml_diff>

<commit_message>
Made it so that when a game starts you have to roll the dice to set player turn order.
</commit_message>
<xml_diff>
--- a/To Do List.docx
+++ b/To Do List.docx
@@ -86,8 +86,6 @@
         </w:rPr>
         <w:t>it just repeats the last remaining player’s turn.</w:t>
       </w:r>
-      <w:bookmarkStart w:id="0" w:name="_GoBack"/>
-      <w:bookmarkEnd w:id="0"/>
     </w:p>
     <w:p>
       <w:pPr>
@@ -131,23 +129,8 @@
           <w:szCs w:val="24"/>
         </w:rPr>
       </w:pPr>
-      <w:r>
-        <w:rPr>
-          <w:rFonts w:ascii="Times New Roman" w:hAnsi="Times New Roman" w:cs="Times New Roman"/>
-          <w:sz w:val="24"/>
-          <w:szCs w:val="24"/>
-        </w:rPr>
-        <w:t>If you get to roll for a third time, no matter what you roll, you go to jail at the end</w:t>
-      </w:r>
-    </w:p>
-    <w:p>
-      <w:pPr>
-        <w:rPr>
-          <w:rFonts w:ascii="Times New Roman" w:hAnsi="Times New Roman" w:cs="Times New Roman"/>
-          <w:sz w:val="24"/>
-          <w:szCs w:val="24"/>
-        </w:rPr>
-      </w:pPr>
+      <w:bookmarkStart w:id="0" w:name="_GoBack"/>
+      <w:bookmarkEnd w:id="0"/>
     </w:p>
     <w:p>
       <w:pPr>

</xml_diff>

<commit_message>
Reworked auction. It should be functional now.
</commit_message>
<xml_diff>
--- a/To Do List.docx
+++ b/To Do List.docx
@@ -36,23 +36,8 @@
         </w:rPr>
         <w:t>When paying utilities, you don’t roll dice to know how much to pay</w:t>
       </w:r>
-    </w:p>
-    <w:p>
-      <w:pPr>
-        <w:rPr>
-          <w:rFonts w:ascii="Times New Roman" w:hAnsi="Times New Roman" w:cs="Times New Roman"/>
-          <w:sz w:val="24"/>
-          <w:szCs w:val="24"/>
-        </w:rPr>
-      </w:pPr>
-      <w:r>
-        <w:rPr>
-          <w:rFonts w:ascii="Times New Roman" w:hAnsi="Times New Roman" w:cs="Times New Roman"/>
-          <w:sz w:val="24"/>
-          <w:szCs w:val="24"/>
-        </w:rPr>
-        <w:t>Implement full set</w:t>
-      </w:r>
+      <w:bookmarkStart w:id="0" w:name="_GoBack"/>
+      <w:bookmarkEnd w:id="0"/>
     </w:p>
     <w:p>
       <w:pPr>
@@ -93,23 +78,6 @@
           <w:sz w:val="24"/>
           <w:szCs w:val="24"/>
         </w:rPr>
-        <w:t>Implement trading</w:t>
-      </w:r>
-    </w:p>
-    <w:p>
-      <w:pPr>
-        <w:rPr>
-          <w:rFonts w:ascii="Times New Roman" w:hAnsi="Times New Roman" w:cs="Times New Roman"/>
-          <w:sz w:val="24"/>
-          <w:szCs w:val="24"/>
-        </w:rPr>
-      </w:pPr>
-      <w:r>
-        <w:rPr>
-          <w:rFonts w:ascii="Times New Roman" w:hAnsi="Times New Roman" w:cs="Times New Roman"/>
-          <w:sz w:val="24"/>
-          <w:szCs w:val="24"/>
-        </w:rPr>
         <w:t>Make houses and hotels</w:t>
       </w:r>
     </w:p>
@@ -138,8 +106,6 @@
           <w:szCs w:val="24"/>
         </w:rPr>
       </w:pPr>
-      <w:bookmarkStart w:id="0" w:name="_GoBack"/>
-      <w:bookmarkEnd w:id="0"/>
     </w:p>
     <w:sectPr>
       <w:pgSz w:w="12240" w:h="15840"/>

</xml_diff>

<commit_message>
RailRoad Rent works now
</commit_message>
<xml_diff>
--- a/To Do List.docx
+++ b/To Do List.docx
@@ -19,6 +19,48 @@
         </w:rPr>
         <w:t>To Do List:</w:t>
       </w:r>
+    </w:p>
+    <w:p>
+      <w:pPr>
+        <w:rPr>
+          <w:rFonts w:ascii="Times New Roman" w:hAnsi="Times New Roman" w:cs="Times New Roman"/>
+          <w:sz w:val="24"/>
+          <w:szCs w:val="24"/>
+        </w:rPr>
+      </w:pPr>
+      <w:r>
+        <w:rPr>
+          <w:rFonts w:ascii="Times New Roman" w:hAnsi="Times New Roman" w:cs="Times New Roman"/>
+          <w:sz w:val="24"/>
+          <w:szCs w:val="24"/>
+        </w:rPr>
+        <w:t>Implement m</w:t>
+      </w:r>
+      <w:r>
+        <w:rPr>
+          <w:rFonts w:ascii="Times New Roman" w:hAnsi="Times New Roman" w:cs="Times New Roman"/>
+          <w:sz w:val="24"/>
+          <w:szCs w:val="24"/>
+        </w:rPr>
+        <w:t>ortgage</w:t>
+      </w:r>
+    </w:p>
+    <w:p>
+      <w:pPr>
+        <w:rPr>
+          <w:rFonts w:ascii="Times New Roman" w:hAnsi="Times New Roman" w:cs="Times New Roman"/>
+          <w:sz w:val="24"/>
+          <w:szCs w:val="24"/>
+        </w:rPr>
+      </w:pPr>
+      <w:r>
+        <w:rPr>
+          <w:rFonts w:ascii="Times New Roman" w:hAnsi="Times New Roman" w:cs="Times New Roman"/>
+          <w:sz w:val="24"/>
+          <w:szCs w:val="24"/>
+        </w:rPr>
+        <w:t>Make houses and hotels</w:t>
+      </w:r>
       <w:bookmarkStart w:id="0" w:name="_GoBack"/>
       <w:bookmarkEnd w:id="0"/>
     </w:p>
@@ -36,15 +78,7 @@
           <w:sz w:val="24"/>
           <w:szCs w:val="24"/>
         </w:rPr>
-        <w:t>Implement m</w:t>
-      </w:r>
-      <w:r>
-        <w:rPr>
-          <w:rFonts w:ascii="Times New Roman" w:hAnsi="Times New Roman" w:cs="Times New Roman"/>
-          <w:sz w:val="24"/>
-          <w:szCs w:val="24"/>
-        </w:rPr>
-        <w:t>ortgage</w:t>
+        <w:t xml:space="preserve">Utility from chance </w:t>
       </w:r>
     </w:p>
     <w:p>
@@ -61,7 +95,7 @@
           <w:sz w:val="24"/>
           <w:szCs w:val="24"/>
         </w:rPr>
-        <w:t>Make houses and hotels</w:t>
+        <w:t>Railroad from chance</w:t>
       </w:r>
     </w:p>
     <w:p>

</xml_diff>

<commit_message>
Edited the to do list
</commit_message>
<xml_diff>
--- a/To Do List.docx
+++ b/To Do List.docx
@@ -44,6 +44,14 @@
         </w:rPr>
         <w:t>ortgage</w:t>
       </w:r>
+      <w:r>
+        <w:rPr>
+          <w:rFonts w:ascii="Times New Roman" w:hAnsi="Times New Roman" w:cs="Times New Roman"/>
+          <w:sz w:val="24"/>
+          <w:szCs w:val="24"/>
+        </w:rPr>
+        <w:t xml:space="preserve"> into the turn</w:t>
+      </w:r>
     </w:p>
     <w:p>
       <w:pPr>
@@ -53,13 +61,39 @@
           <w:szCs w:val="24"/>
         </w:rPr>
       </w:pPr>
+    </w:p>
+    <w:p>
+      <w:pPr>
+        <w:rPr>
+          <w:rFonts w:ascii="Times New Roman" w:hAnsi="Times New Roman" w:cs="Times New Roman"/>
+          <w:sz w:val="24"/>
+          <w:szCs w:val="24"/>
+        </w:rPr>
+      </w:pPr>
       <w:r>
         <w:rPr>
           <w:rFonts w:ascii="Times New Roman" w:hAnsi="Times New Roman" w:cs="Times New Roman"/>
           <w:sz w:val="24"/>
           <w:szCs w:val="24"/>
         </w:rPr>
-        <w:t>Make houses and hotels</w:t>
+        <w:t>Make it so that the get out of jail free card can be reshuffled into the deck after use.</w:t>
+      </w:r>
+    </w:p>
+    <w:p>
+      <w:pPr>
+        <w:rPr>
+          <w:rFonts w:ascii="Times New Roman" w:hAnsi="Times New Roman" w:cs="Times New Roman"/>
+          <w:sz w:val="24"/>
+          <w:szCs w:val="24"/>
+        </w:rPr>
+      </w:pPr>
+      <w:r>
+        <w:rPr>
+          <w:rFonts w:ascii="Times New Roman" w:hAnsi="Times New Roman" w:cs="Times New Roman"/>
+          <w:sz w:val="24"/>
+          <w:szCs w:val="24"/>
+        </w:rPr>
+        <w:t>BugHunting</w:t>
       </w:r>
       <w:bookmarkStart w:id="0" w:name="_GoBack"/>
       <w:bookmarkEnd w:id="0"/>
@@ -72,31 +106,6 @@
           <w:szCs w:val="24"/>
         </w:rPr>
       </w:pPr>
-      <w:r>
-        <w:rPr>
-          <w:rFonts w:ascii="Times New Roman" w:hAnsi="Times New Roman" w:cs="Times New Roman"/>
-          <w:sz w:val="24"/>
-          <w:szCs w:val="24"/>
-        </w:rPr>
-        <w:t xml:space="preserve">Utility from chance </w:t>
-      </w:r>
-    </w:p>
-    <w:p>
-      <w:pPr>
-        <w:rPr>
-          <w:rFonts w:ascii="Times New Roman" w:hAnsi="Times New Roman" w:cs="Times New Roman"/>
-          <w:sz w:val="24"/>
-          <w:szCs w:val="24"/>
-        </w:rPr>
-      </w:pPr>
-      <w:r>
-        <w:rPr>
-          <w:rFonts w:ascii="Times New Roman" w:hAnsi="Times New Roman" w:cs="Times New Roman"/>
-          <w:sz w:val="24"/>
-          <w:szCs w:val="24"/>
-        </w:rPr>
-        <w:t>Railroad from chance</w:t>
-      </w:r>
     </w:p>
     <w:p>
       <w:pPr>

</xml_diff>